<commit_message>
Web crawler tasks started.  Nutch task successful.
</commit_message>
<xml_diff>
--- a/Nick_Petty_HW1.docx
+++ b/Nick_Petty_HW1.docx
@@ -502,8 +502,6 @@
         </w:rPr>
         <w:t>The frontier is a data structure that holds the list of URLs a crawler will visit and index.  This list is sorted and can grow very fast.  To manage the frontier, a crawler could implement a breadth-first search or a depth-first search.  The breadth-first approach tends to get closely-related pages and is likely to find more relevant links, but the frontier list grows rapidly and can become excessively large.  The depth-first approach keeps the frontier smaller, but is less likely to stay near related pages and instead get “lost in cyberspace.”</w:t>
       </w:r>
-      <w:bookmarkStart w:id="0" w:name="_GoBack"/>
-      <w:bookmarkEnd w:id="0"/>
     </w:p>
     <w:p>
       <w:r>
@@ -654,8 +652,41 @@
         </w:numPr>
       </w:pPr>
       <w:r>
-        <w:t xml:space="preserve">Please submit the original seed URL, and also include all web pages (in one file). </w:t>
-      </w:r>
+        <w:t>Please submit the original seed URL, and also inclu</w:t>
+      </w:r>
+      <w:r>
+        <w:t>de all web pages (in one file).</w:t>
+      </w:r>
+    </w:p>
+    <w:p>
+      <w:pPr>
+        <w:rPr>
+          <w:color w:val="4F81BD" w:themeColor="accent1"/>
+        </w:rPr>
+      </w:pPr>
+      <w:r>
+        <w:rPr>
+          <w:color w:val="4F81BD" w:themeColor="accent1"/>
+        </w:rPr>
+        <w:t xml:space="preserve">My project is attached as WebCrawler.jar, and is run with the same command line parameters as the provided Webcrawler.java file.  From the seed URL </w:t>
+      </w:r>
+      <w:hyperlink r:id="rId7" w:history="1">
+        <w:r>
+          <w:rPr>
+            <w:rStyle w:val="Hyperlink"/>
+            <w:color w:val="4F81BD" w:themeColor="accent1"/>
+          </w:rPr>
+          <w:t>http://ameblo.jp</w:t>
+        </w:r>
+      </w:hyperlink>
+      <w:r>
+        <w:rPr>
+          <w:color w:val="4F81BD" w:themeColor="accent1"/>
+        </w:rPr>
+        <w:t xml:space="preserve"> (a Japanese blogging site), I collected 50 web pages and saved their HTML into the output.txt file, also attached.</w:t>
+      </w:r>
+      <w:bookmarkStart w:id="0" w:name="_GoBack"/>
+      <w:bookmarkEnd w:id="0"/>
     </w:p>
     <w:p>
       <w:pPr>
@@ -840,6 +871,7 @@
         <w:t xml:space="preserve"> pages. For </w:t>
       </w:r>
       <w:r>
+        <w:lastRenderedPageBreak/>
         <w:t>2</w:t>
       </w:r>
       <w:r>
@@ -878,7 +910,6 @@
         </w:numPr>
       </w:pPr>
       <w:r>
-        <w:lastRenderedPageBreak/>
         <w:t xml:space="preserve">Please </w:t>
       </w:r>
       <w:r>
@@ -999,7 +1030,7 @@
       <w:r>
         <w:t xml:space="preserve"> (</w:t>
       </w:r>
-      <w:hyperlink r:id="rId7" w:history="1">
+      <w:hyperlink r:id="rId8" w:history="1">
         <w:r>
           <w:rPr>
             <w:rStyle w:val="Hyperlink"/>
@@ -1018,7 +1049,7 @@
       <w:r>
         <w:t xml:space="preserve"> indexing engine (</w:t>
       </w:r>
-      <w:hyperlink r:id="rId8" w:history="1">
+      <w:hyperlink r:id="rId9" w:history="1">
         <w:r>
           <w:rPr>
             <w:rStyle w:val="Hyperlink"/>
@@ -1232,7 +1263,7 @@
       <w:r>
         <w:t xml:space="preserve">Please provide a seed URL (such as </w:t>
       </w:r>
-      <w:hyperlink r:id="rId9" w:history="1">
+      <w:hyperlink r:id="rId10" w:history="1">
         <w:r>
           <w:rPr>
             <w:rStyle w:val="Hyperlink"/>
@@ -1243,7 +1274,7 @@
       <w:r>
         <w:t xml:space="preserve">, </w:t>
       </w:r>
-      <w:hyperlink r:id="rId10" w:history="1">
+      <w:hyperlink r:id="rId11" w:history="1">
         <w:r>
           <w:rPr>
             <w:rStyle w:val="Hyperlink"/>
@@ -1254,7 +1285,7 @@
       <w:r>
         <w:t xml:space="preserve">, </w:t>
       </w:r>
-      <w:hyperlink r:id="rId11" w:history="1">
+      <w:hyperlink r:id="rId12" w:history="1">
         <w:r>
           <w:rPr>
             <w:rStyle w:val="Hyperlink"/>

</xml_diff>